<commit_message>
8.1 funktionale anforderungen vervollständigt
</commit_message>
<xml_diff>
--- a/Material/81funktionale_anforderungen.docx
+++ b/Material/81funktionale_anforderungen.docx
@@ -3706,29 +3706,359 @@
                 <w:rFonts w:ascii="Times New Roman" w:hAnsi="Times New Roman" w:cs="Times New Roman"/>
               </w:rPr>
             </w:pPr>
-          </w:p>
-        </w:tc>
-      </w:tr>
-      <w:tr>
-        <w:trPr>
-          <w:trHeight w:val="397"/>
-        </w:trPr>
-        <w:tc>
-          <w:tcPr>
-            <w:tcW w:w="3369" w:type="dxa"/>
-          </w:tcPr>
-          <w:p>
-            <w:pPr>
-              <w:rPr>
-                <w:rFonts w:ascii="Times New Roman" w:hAnsi="Times New Roman" w:cs="Times New Roman"/>
-                <w:b/>
-              </w:rPr>
-            </w:pPr>
-            <w:r>
-              <w:rPr>
-                <w:rFonts w:ascii="Times New Roman" w:hAnsi="Times New Roman" w:cs="Times New Roman"/>
-                <w:b/>
-              </w:rPr>
+            <w:r>
+              <w:rPr>
+                <w:rFonts w:ascii="Times New Roman" w:hAnsi="Times New Roman" w:cs="Times New Roman"/>
+              </w:rPr>
+              <w:t>Nach dem Start muss das System fähig sein den obersten Knoten anzeigen zu können.</w:t>
+            </w:r>
+          </w:p>
+          <w:p>
+            <w:pPr>
+              <w:rPr>
+                <w:rFonts w:ascii="Times New Roman" w:hAnsi="Times New Roman" w:cs="Times New Roman"/>
+              </w:rPr>
+            </w:pPr>
+          </w:p>
+          <w:p>
+            <w:pPr>
+              <w:rPr>
+                <w:rFonts w:ascii="Times New Roman" w:hAnsi="Times New Roman" w:cs="Times New Roman"/>
+              </w:rPr>
+            </w:pPr>
+            <w:r>
+              <w:rPr>
+                <w:rFonts w:ascii="Times New Roman" w:hAnsi="Times New Roman" w:cs="Times New Roman"/>
+              </w:rPr>
+              <w:t>Das System soll dem Anwender eine Möglichkeit bieten eine Aktivität auszuführen.</w:t>
+            </w:r>
+          </w:p>
+          <w:p>
+            <w:pPr>
+              <w:rPr>
+                <w:rFonts w:ascii="Times New Roman" w:hAnsi="Times New Roman" w:cs="Times New Roman"/>
+              </w:rPr>
+            </w:pPr>
+          </w:p>
+          <w:p>
+            <w:pPr>
+              <w:rPr>
+                <w:rFonts w:ascii="Times New Roman" w:hAnsi="Times New Roman" w:cs="Times New Roman"/>
+              </w:rPr>
+            </w:pPr>
+            <w:r>
+              <w:rPr>
+                <w:rFonts w:ascii="Times New Roman" w:hAnsi="Times New Roman" w:cs="Times New Roman"/>
+              </w:rPr>
+              <w:t>Das System muss fähig sein einen Knoten markieren zu können.</w:t>
+            </w:r>
+          </w:p>
+          <w:p>
+            <w:pPr>
+              <w:rPr>
+                <w:rFonts w:ascii="Times New Roman" w:hAnsi="Times New Roman" w:cs="Times New Roman"/>
+              </w:rPr>
+            </w:pPr>
+          </w:p>
+          <w:p>
+            <w:pPr>
+              <w:rPr>
+                <w:rFonts w:ascii="Times New Roman" w:hAnsi="Times New Roman" w:cs="Times New Roman"/>
+              </w:rPr>
+            </w:pPr>
+            <w:r>
+              <w:rPr>
+                <w:rFonts w:ascii="Times New Roman" w:hAnsi="Times New Roman" w:cs="Times New Roman"/>
+              </w:rPr>
+              <w:t>Wenn ein Knoten markiert ist, soll das System fähig sein eine Liste mit Objekten anzeigen zu können.</w:t>
+            </w:r>
+          </w:p>
+          <w:p>
+            <w:pPr>
+              <w:rPr>
+                <w:rFonts w:ascii="Times New Roman" w:hAnsi="Times New Roman" w:cs="Times New Roman"/>
+              </w:rPr>
+            </w:pPr>
+          </w:p>
+          <w:p>
+            <w:pPr>
+              <w:rPr>
+                <w:rFonts w:ascii="Times New Roman" w:hAnsi="Times New Roman" w:cs="Times New Roman"/>
+              </w:rPr>
+            </w:pPr>
+            <w:r>
+              <w:rPr>
+                <w:rFonts w:ascii="Times New Roman" w:hAnsi="Times New Roman" w:cs="Times New Roman"/>
+              </w:rPr>
+              <w:t xml:space="preserve">Das System soll dem Anwender eine Möglichkeit bieten ein </w:t>
+            </w:r>
+            <w:r>
+              <w:rPr>
+                <w:rFonts w:ascii="Times New Roman" w:hAnsi="Times New Roman" w:cs="Times New Roman"/>
+              </w:rPr>
+              <w:lastRenderedPageBreak/>
+              <w:t>Attribut auswählen zu können.</w:t>
+            </w:r>
+          </w:p>
+          <w:p>
+            <w:pPr>
+              <w:rPr>
+                <w:rFonts w:ascii="Times New Roman" w:hAnsi="Times New Roman" w:cs="Times New Roman"/>
+              </w:rPr>
+            </w:pPr>
+          </w:p>
+          <w:p>
+            <w:pPr>
+              <w:rPr>
+                <w:rFonts w:ascii="Times New Roman" w:hAnsi="Times New Roman" w:cs="Times New Roman"/>
+              </w:rPr>
+            </w:pPr>
+            <w:r>
+              <w:rPr>
+                <w:rFonts w:ascii="Times New Roman" w:hAnsi="Times New Roman" w:cs="Times New Roman"/>
+              </w:rPr>
+              <w:t>Wenn ein Attribut ausgewählt ist, soll das System dem Anwender die Möglichkeit geben über die Art des Attributes entscheiden zu können.</w:t>
+            </w:r>
+          </w:p>
+          <w:p>
+            <w:pPr>
+              <w:rPr>
+                <w:rFonts w:ascii="Times New Roman" w:hAnsi="Times New Roman" w:cs="Times New Roman"/>
+              </w:rPr>
+            </w:pPr>
+          </w:p>
+          <w:p>
+            <w:pPr>
+              <w:rPr>
+                <w:rFonts w:ascii="Times New Roman" w:hAnsi="Times New Roman" w:cs="Times New Roman"/>
+              </w:rPr>
+            </w:pPr>
+            <w:r>
+              <w:rPr>
+                <w:rFonts w:ascii="Times New Roman" w:hAnsi="Times New Roman" w:cs="Times New Roman"/>
+              </w:rPr>
+              <w:t xml:space="preserve">Wenn ein Attribut stetig ist, muss das System dem Anwender die Möglichkeit geben ein </w:t>
+            </w:r>
+            <w:proofErr w:type="spellStart"/>
+            <w:r>
+              <w:rPr>
+                <w:rFonts w:ascii="Times New Roman" w:hAnsi="Times New Roman" w:cs="Times New Roman"/>
+              </w:rPr>
+              <w:t>Split</w:t>
+            </w:r>
+            <w:bookmarkStart w:id="0" w:name="_GoBack"/>
+            <w:bookmarkEnd w:id="0"/>
+            <w:r>
+              <w:rPr>
+                <w:rFonts w:ascii="Times New Roman" w:hAnsi="Times New Roman" w:cs="Times New Roman"/>
+              </w:rPr>
+              <w:t>wert</w:t>
+            </w:r>
+            <w:proofErr w:type="spellEnd"/>
+            <w:r>
+              <w:rPr>
+                <w:rFonts w:ascii="Times New Roman" w:hAnsi="Times New Roman" w:cs="Times New Roman"/>
+              </w:rPr>
+              <w:t xml:space="preserve"> eingeben zu können.</w:t>
+            </w:r>
+          </w:p>
+          <w:p>
+            <w:pPr>
+              <w:rPr>
+                <w:rFonts w:ascii="Times New Roman" w:hAnsi="Times New Roman" w:cs="Times New Roman"/>
+              </w:rPr>
+            </w:pPr>
+          </w:p>
+          <w:p>
+            <w:pPr>
+              <w:rPr>
+                <w:rFonts w:ascii="Times New Roman" w:hAnsi="Times New Roman" w:cs="Times New Roman"/>
+              </w:rPr>
+            </w:pPr>
+            <w:r>
+              <w:rPr>
+                <w:rFonts w:ascii="Times New Roman" w:hAnsi="Times New Roman" w:cs="Times New Roman"/>
+              </w:rPr>
+              <w:t xml:space="preserve">Wenn ein </w:t>
+            </w:r>
+            <w:proofErr w:type="spellStart"/>
+            <w:r>
+              <w:rPr>
+                <w:rFonts w:ascii="Times New Roman" w:hAnsi="Times New Roman" w:cs="Times New Roman"/>
+              </w:rPr>
+              <w:t>Splitwert</w:t>
+            </w:r>
+            <w:proofErr w:type="spellEnd"/>
+            <w:r>
+              <w:rPr>
+                <w:rFonts w:ascii="Times New Roman" w:hAnsi="Times New Roman" w:cs="Times New Roman"/>
+              </w:rPr>
+              <w:t xml:space="preserve"> eingegeben ist, wird das System fähig sein die Änderungen zu übernehmen.</w:t>
+            </w:r>
+          </w:p>
+          <w:p>
+            <w:pPr>
+              <w:rPr>
+                <w:rFonts w:ascii="Times New Roman" w:hAnsi="Times New Roman" w:cs="Times New Roman"/>
+              </w:rPr>
+            </w:pPr>
+          </w:p>
+          <w:p>
+            <w:pPr>
+              <w:rPr>
+                <w:rFonts w:ascii="Times New Roman" w:hAnsi="Times New Roman" w:cs="Times New Roman"/>
+              </w:rPr>
+            </w:pPr>
+            <w:r>
+              <w:rPr>
+                <w:rFonts w:ascii="Times New Roman" w:hAnsi="Times New Roman" w:cs="Times New Roman"/>
+              </w:rPr>
+              <w:t>Wenn das diskrete Attribut ausgewählt worden ist, wird das System fähig sein die Art des Attributes zu übernehmen.</w:t>
+            </w:r>
+          </w:p>
+          <w:p>
+            <w:pPr>
+              <w:rPr>
+                <w:rFonts w:ascii="Times New Roman" w:hAnsi="Times New Roman" w:cs="Times New Roman"/>
+              </w:rPr>
+            </w:pPr>
+          </w:p>
+          <w:p>
+            <w:pPr>
+              <w:rPr>
+                <w:rFonts w:ascii="Times New Roman" w:hAnsi="Times New Roman" w:cs="Times New Roman"/>
+              </w:rPr>
+            </w:pPr>
+            <w:r>
+              <w:rPr>
+                <w:rFonts w:ascii="Times New Roman" w:hAnsi="Times New Roman" w:cs="Times New Roman"/>
+              </w:rPr>
+              <w:t>Wenn die Art des neuen Attributes ausgewählt ist, muss das System fähig sein alle Unterknoten zu löschen.</w:t>
+            </w:r>
+          </w:p>
+          <w:p>
+            <w:pPr>
+              <w:rPr>
+                <w:rFonts w:ascii="Times New Roman" w:hAnsi="Times New Roman" w:cs="Times New Roman"/>
+              </w:rPr>
+            </w:pPr>
+          </w:p>
+          <w:p>
+            <w:pPr>
+              <w:rPr>
+                <w:rFonts w:ascii="Times New Roman" w:hAnsi="Times New Roman" w:cs="Times New Roman"/>
+              </w:rPr>
+            </w:pPr>
+            <w:r>
+              <w:rPr>
+                <w:rFonts w:ascii="Times New Roman" w:hAnsi="Times New Roman" w:cs="Times New Roman"/>
+              </w:rPr>
+              <w:t>Wenn die alten Unterknoten gelöscht sind, soll das System fähig sein eine neue Knotenebene zeichnen zu können.</w:t>
+            </w:r>
+          </w:p>
+          <w:p>
+            <w:pPr>
+              <w:rPr>
+                <w:rFonts w:ascii="Times New Roman" w:hAnsi="Times New Roman" w:cs="Times New Roman"/>
+              </w:rPr>
+            </w:pPr>
+          </w:p>
+          <w:p>
+            <w:pPr>
+              <w:rPr>
+                <w:rFonts w:ascii="Times New Roman" w:hAnsi="Times New Roman" w:cs="Times New Roman"/>
+              </w:rPr>
+            </w:pPr>
+            <w:r>
+              <w:rPr>
+                <w:rFonts w:ascii="Times New Roman" w:hAnsi="Times New Roman" w:cs="Times New Roman"/>
+              </w:rPr>
+              <w:t xml:space="preserve">Wenn eine neue Knotenebene gezeichnet worden ist, soll das System dem Anwender die Möglichkeit bieten eine weitere Aktivität auszuführen. </w:t>
+            </w:r>
+          </w:p>
+          <w:p>
+            <w:pPr>
+              <w:rPr>
+                <w:rFonts w:ascii="Times New Roman" w:hAnsi="Times New Roman" w:cs="Times New Roman"/>
+              </w:rPr>
+            </w:pPr>
+          </w:p>
+          <w:p>
+            <w:pPr>
+              <w:rPr>
+                <w:rFonts w:ascii="Times New Roman" w:hAnsi="Times New Roman" w:cs="Times New Roman"/>
+              </w:rPr>
+            </w:pPr>
+            <w:r>
+              <w:rPr>
+                <w:rFonts w:ascii="Times New Roman" w:hAnsi="Times New Roman" w:cs="Times New Roman"/>
+              </w:rPr>
+              <w:t xml:space="preserve">Wenn der Anwender alle Knoten gezeichnet hat, muss das System die Möglichkeit geben den Vorgang beenden zu können. </w:t>
+            </w:r>
+          </w:p>
+          <w:p>
+            <w:pPr>
+              <w:rPr>
+                <w:rFonts w:ascii="Times New Roman" w:hAnsi="Times New Roman" w:cs="Times New Roman"/>
+              </w:rPr>
+            </w:pPr>
+          </w:p>
+          <w:p>
+            <w:pPr>
+              <w:rPr>
+                <w:rFonts w:ascii="Times New Roman" w:hAnsi="Times New Roman" w:cs="Times New Roman"/>
+              </w:rPr>
+            </w:pPr>
+            <w:r>
+              <w:rPr>
+                <w:rFonts w:ascii="Times New Roman" w:hAnsi="Times New Roman" w:cs="Times New Roman"/>
+              </w:rPr>
+              <w:t>Das System wird fähig sein die Baumdarstellung zu schließen.</w:t>
+            </w:r>
+          </w:p>
+          <w:p>
+            <w:pPr>
+              <w:rPr>
+                <w:rFonts w:ascii="Times New Roman" w:hAnsi="Times New Roman" w:cs="Times New Roman"/>
+              </w:rPr>
+            </w:pPr>
+          </w:p>
+          <w:p>
+            <w:pPr>
+              <w:rPr>
+                <w:rFonts w:ascii="Times New Roman" w:hAnsi="Times New Roman" w:cs="Times New Roman"/>
+              </w:rPr>
+            </w:pPr>
+            <w:r>
+              <w:rPr>
+                <w:rFonts w:ascii="Times New Roman" w:hAnsi="Times New Roman" w:cs="Times New Roman"/>
+              </w:rPr>
+              <w:t>Wenn der Anwender den Vorgang nicht abschließen will, muss das System die Möglichkeit bieten zur Knotenauswahl zurückkehren zu können und weitere Knoten zu markieren.</w:t>
+            </w:r>
+          </w:p>
+        </w:tc>
+      </w:tr>
+      <w:tr>
+        <w:trPr>
+          <w:trHeight w:val="397"/>
+        </w:trPr>
+        <w:tc>
+          <w:tcPr>
+            <w:tcW w:w="3369" w:type="dxa"/>
+          </w:tcPr>
+          <w:p>
+            <w:pPr>
+              <w:rPr>
+                <w:rFonts w:ascii="Times New Roman" w:hAnsi="Times New Roman" w:cs="Times New Roman"/>
+                <w:b/>
+              </w:rPr>
+            </w:pPr>
+            <w:r>
+              <w:rPr>
+                <w:rFonts w:ascii="Times New Roman" w:hAnsi="Times New Roman" w:cs="Times New Roman"/>
+                <w:b/>
+              </w:rPr>
+              <w:lastRenderedPageBreak/>
               <w:t>Nicht-funktionale Anforderungen</w:t>
             </w:r>
           </w:p>
@@ -3775,13 +4105,7 @@
     <w:p>
       <w:r>
         <w:lastRenderedPageBreak/>
-        <w:t xml:space="preserve">Anwendungsfalldiagramm für </w:t>
-      </w:r>
-      <w:r>
-        <w:t>interaktive Baumdarstellung</w:t>
-      </w:r>
-      <w:r>
-        <w:t>:</w:t>
+        <w:t>Anwendungsfalldiagramm für interaktive Baumdarstellung:</w:t>
       </w:r>
     </w:p>
     <w:p>
@@ -3841,10 +4165,7 @@
     <w:p>
       <w:r>
         <w:lastRenderedPageBreak/>
-        <w:t>Aktivitäts</w:t>
-      </w:r>
-      <w:r>
-        <w:t>diagramm für interaktive Baumdarstellung</w:t>
+        <w:t>Aktivitätsdiagramm für interaktive Baumdarstellung</w:t>
       </w:r>
     </w:p>
     <w:p>
@@ -5012,10 +5333,7 @@
     </w:p>
     <w:p>
       <w:r>
-        <w:t>Aktivitäts</w:t>
-      </w:r>
-      <w:r>
-        <w:t>diagramm für Regeldarstellung:</w:t>
+        <w:t>Aktivitätsdiagramm für Regeldarstellung:</w:t>
       </w:r>
     </w:p>
     <w:p>
@@ -5931,8 +6249,6 @@
               </w:rPr>
               <w:t xml:space="preserve">mit Hilfe eines Dateimanagers </w:t>
             </w:r>
-            <w:bookmarkStart w:id="0" w:name="_GoBack"/>
-            <w:bookmarkEnd w:id="0"/>
             <w:r>
               <w:rPr>
                 <w:rFonts w:ascii="Times New Roman" w:hAnsi="Times New Roman" w:cs="Times New Roman"/>
@@ -6019,10 +6335,7 @@
       </w:pPr>
       <w:r>
         <w:lastRenderedPageBreak/>
-        <w:t>D</w:t>
-      </w:r>
-      <w:r>
-        <w:t>atei einlesen</w:t>
+        <w:t>Datei einlesen</w:t>
       </w:r>
     </w:p>
     <w:p/>

</xml_diff>